<commit_message>
V 1.05 - to shop
</commit_message>
<xml_diff>
--- a/Eichelberger Version Control.docx
+++ b/Eichelberger Version Control.docx
@@ -106,19 +106,7 @@
         <w:rPr>
           <w:rFonts w:ascii="Arial" w:hAnsi="Arial" w:cs="Arial"/>
         </w:rPr>
-        <w:t xml:space="preserve"> – previously was done through the table fields. Ch</w:t>
-      </w:r>
-      <w:r>
-        <w:rPr>
-          <w:rFonts w:ascii="Arial" w:hAnsi="Arial" w:cs="Arial"/>
-        </w:rPr>
-        <w:t xml:space="preserve">anged the passing of data from the Customer Information form </w:t>
-      </w:r>
-      <w:r>
-        <w:rPr>
-          <w:rFonts w:ascii="Arial" w:hAnsi="Arial" w:cs="Arial"/>
-        </w:rPr>
-        <w:t>to Service Notes (</w:t>
+        <w:t xml:space="preserve"> – previously was done through the table fields. Changed the passing of data from the Customer Information form to Service Notes (</w:t>
       </w:r>
       <w:r>
         <w:rPr>
@@ -207,173 +195,179 @@
         </w:rPr>
         <w:t xml:space="preserve"> </w:t>
       </w:r>
-    </w:p>
-    <w:p>
-      <w:pPr>
-        <w:spacing w:after="0"/>
-        <w:ind w:left="360"/>
-        <w:rPr>
-          <w:rFonts w:ascii="Arial" w:hAnsi="Arial" w:cs="Arial"/>
-        </w:rPr>
-      </w:pPr>
-      <w:r>
-        <w:rPr>
-          <w:rFonts w:ascii="Arial" w:hAnsi="Arial" w:cs="Arial"/>
-        </w:rPr>
-        <w:t xml:space="preserve">1. Changed mask on Phone inputs – </w:t>
-      </w:r>
-      <w:r>
-        <w:rPr>
-          <w:rFonts w:ascii="Arial" w:hAnsi="Arial" w:cs="Arial"/>
-        </w:rPr>
-        <w:t>frmCustomerNew</w:t>
-      </w:r>
-      <w:r>
-        <w:rPr>
-          <w:rFonts w:ascii="Arial" w:hAnsi="Arial" w:cs="Arial"/>
-        </w:rPr>
-        <w:t xml:space="preserve"> – after fixing phone data in data portion</w:t>
-      </w:r>
-    </w:p>
-    <w:p>
-      <w:pPr>
-        <w:spacing w:after="0"/>
-        <w:ind w:left="360"/>
-        <w:rPr>
-          <w:rFonts w:ascii="Arial" w:hAnsi="Arial" w:cs="Arial"/>
-        </w:rPr>
-      </w:pPr>
-      <w:r>
-        <w:rPr>
-          <w:rFonts w:ascii="Arial" w:hAnsi="Arial" w:cs="Arial"/>
-        </w:rPr>
-        <w:t xml:space="preserve">2. Changed </w:t>
-      </w:r>
-      <w:r>
-        <w:rPr>
-          <w:rFonts w:ascii="Arial" w:hAnsi="Arial" w:cs="Arial"/>
-        </w:rPr>
-        <w:t>frmCustomerNew</w:t>
-      </w:r>
-      <w:r>
-        <w:rPr>
-          <w:rFonts w:ascii="Arial" w:hAnsi="Arial" w:cs="Arial"/>
-        </w:rPr>
-        <w:t xml:space="preserve"> – </w:t>
-      </w:r>
-      <w:r>
-        <w:rPr>
-          <w:rFonts w:ascii="Arial" w:hAnsi="Arial" w:cs="Arial"/>
-        </w:rPr>
-        <w:t>on Open</w:t>
-      </w:r>
-      <w:r>
-        <w:rPr>
-          <w:rFonts w:ascii="Arial" w:hAnsi="Arial" w:cs="Arial"/>
-        </w:rPr>
-        <w:t xml:space="preserve"> – Equi</w:t>
-      </w:r>
-      <w:r>
-        <w:rPr>
-          <w:rFonts w:ascii="Arial" w:hAnsi="Arial" w:cs="Arial"/>
-        </w:rPr>
-        <w:t>p.</w:t>
-      </w:r>
-      <w:r>
-        <w:rPr>
-          <w:rFonts w:ascii="Arial" w:hAnsi="Arial" w:cs="Arial"/>
-        </w:rPr>
-        <w:t>MoveFirst – was Equipment seek – loops through the customer’s equipment looking for the Hide flag in any record</w:t>
-      </w:r>
-    </w:p>
-    <w:p>
-      <w:pPr>
-        <w:spacing w:after="0"/>
-        <w:ind w:left="360"/>
-        <w:rPr>
-          <w:rFonts w:ascii="Arial" w:hAnsi="Arial" w:cs="Arial"/>
-        </w:rPr>
-      </w:pPr>
-      <w:r>
-        <w:rPr>
-          <w:rFonts w:ascii="Arial" w:hAnsi="Arial" w:cs="Arial"/>
-        </w:rPr>
-        <w:t>3. Removed CSA search box from Customer Search form</w:t>
-      </w:r>
-    </w:p>
-    <w:p>
-      <w:pPr>
-        <w:spacing w:after="0"/>
-        <w:ind w:left="360"/>
-        <w:rPr>
-          <w:rFonts w:ascii="Arial" w:hAnsi="Arial" w:cs="Arial"/>
-        </w:rPr>
-      </w:pPr>
-      <w:r>
-        <w:rPr>
-          <w:rFonts w:ascii="Arial" w:hAnsi="Arial" w:cs="Arial"/>
-        </w:rPr>
-        <w:t>4. Reformatted All Select queries for readability</w:t>
-      </w:r>
-    </w:p>
-    <w:p>
-      <w:pPr>
-        <w:spacing w:after="0"/>
-        <w:ind w:left="360"/>
-        <w:rPr>
-          <w:rFonts w:ascii="Arial" w:hAnsi="Arial" w:cs="Arial"/>
-        </w:rPr>
-      </w:pPr>
-      <w:r>
-        <w:rPr>
-          <w:rFonts w:ascii="Arial" w:hAnsi="Arial" w:cs="Arial"/>
-        </w:rPr>
-        <w:t xml:space="preserve">5. Fixed </w:t>
-      </w:r>
-      <w:r>
-        <w:rPr>
-          <w:rFonts w:ascii="Arial" w:hAnsi="Arial" w:cs="Arial"/>
-        </w:rPr>
-        <w:t>frmEquipmentNeedingService</w:t>
-      </w:r>
-      <w:r>
-        <w:rPr>
-          <w:rFonts w:ascii="Arial" w:hAnsi="Arial" w:cs="Arial"/>
-        </w:rPr>
-        <w:t xml:space="preserve"> – lstEquipment subform now functions in conjunction with lstServiceNeeded subform. Not certain as to the use of </w:t>
-      </w:r>
-      <w:r>
-        <w:rPr>
-          <w:rFonts w:ascii="Arial" w:hAnsi="Arial" w:cs="Arial"/>
-        </w:rPr>
-        <w:t>lstcustomers</w:t>
-      </w:r>
-      <w:r>
-        <w:rPr>
-          <w:rFonts w:ascii="Arial" w:hAnsi="Arial" w:cs="Arial"/>
-        </w:rPr>
-        <w:t xml:space="preserve"> yet. </w:t>
-      </w:r>
-    </w:p>
-    <w:p>
-      <w:pPr>
-        <w:spacing w:after="0"/>
-        <w:ind w:left="360"/>
-        <w:rPr>
-          <w:rFonts w:ascii="Arial" w:hAnsi="Arial" w:cs="Arial"/>
-        </w:rPr>
-      </w:pPr>
-    </w:p>
-    <w:p>
-      <w:pPr>
-        <w:spacing w:after="0"/>
-        <w:ind w:left="360" w:hanging="360"/>
-        <w:rPr>
-          <w:rFonts w:ascii="Arial" w:hAnsi="Arial" w:cs="Arial"/>
-        </w:rPr>
-      </w:pPr>
+      <w:r>
+        <w:rPr>
+          <w:rFonts w:ascii="Arial" w:hAnsi="Arial" w:cs="Arial"/>
+        </w:rPr>
+        <w:t xml:space="preserve"> - activated at shop – 07/18/17</w:t>
+      </w:r>
       <w:bookmarkStart w:id="0" w:name="_GoBack"/>
       <w:bookmarkEnd w:id="0"/>
+    </w:p>
+    <w:p>
+      <w:pPr>
+        <w:spacing w:after="0"/>
+        <w:ind w:left="360"/>
+        <w:rPr>
+          <w:rFonts w:ascii="Arial" w:hAnsi="Arial" w:cs="Arial"/>
+        </w:rPr>
+      </w:pPr>
+      <w:r>
+        <w:rPr>
+          <w:rFonts w:ascii="Arial" w:hAnsi="Arial" w:cs="Arial"/>
+        </w:rPr>
+        <w:t xml:space="preserve">1. Changed mask on Phone inputs – </w:t>
+      </w:r>
+      <w:r>
+        <w:rPr>
+          <w:rFonts w:ascii="Arial" w:hAnsi="Arial" w:cs="Arial"/>
+        </w:rPr>
+        <w:t>frmCustomerNew</w:t>
+      </w:r>
+      <w:r>
+        <w:rPr>
+          <w:rFonts w:ascii="Arial" w:hAnsi="Arial" w:cs="Arial"/>
+        </w:rPr>
+        <w:t xml:space="preserve"> – after fixing phone data in data portion</w:t>
+      </w:r>
+    </w:p>
+    <w:p>
+      <w:pPr>
+        <w:spacing w:after="0"/>
+        <w:ind w:left="360"/>
+        <w:rPr>
+          <w:rFonts w:ascii="Arial" w:hAnsi="Arial" w:cs="Arial"/>
+        </w:rPr>
+      </w:pPr>
+      <w:r>
+        <w:rPr>
+          <w:rFonts w:ascii="Arial" w:hAnsi="Arial" w:cs="Arial"/>
+        </w:rPr>
+        <w:t xml:space="preserve">2. Changed </w:t>
+      </w:r>
+      <w:r>
+        <w:rPr>
+          <w:rFonts w:ascii="Arial" w:hAnsi="Arial" w:cs="Arial"/>
+        </w:rPr>
+        <w:t>frmCustomerNew</w:t>
+      </w:r>
+      <w:r>
+        <w:rPr>
+          <w:rFonts w:ascii="Arial" w:hAnsi="Arial" w:cs="Arial"/>
+        </w:rPr>
+        <w:t xml:space="preserve"> – </w:t>
+      </w:r>
+      <w:r>
+        <w:rPr>
+          <w:rFonts w:ascii="Arial" w:hAnsi="Arial" w:cs="Arial"/>
+        </w:rPr>
+        <w:t>on Open</w:t>
+      </w:r>
+      <w:r>
+        <w:rPr>
+          <w:rFonts w:ascii="Arial" w:hAnsi="Arial" w:cs="Arial"/>
+        </w:rPr>
+        <w:t xml:space="preserve"> – Equi</w:t>
+      </w:r>
+      <w:r>
+        <w:rPr>
+          <w:rFonts w:ascii="Arial" w:hAnsi="Arial" w:cs="Arial"/>
+        </w:rPr>
+        <w:t>p.</w:t>
+      </w:r>
+      <w:r>
+        <w:rPr>
+          <w:rFonts w:ascii="Arial" w:hAnsi="Arial" w:cs="Arial"/>
+        </w:rPr>
+        <w:t>MoveFirst – was Equipment seek – loops through the customer’s equipment looking for the Hide flag in any record</w:t>
+      </w:r>
+    </w:p>
+    <w:p>
+      <w:pPr>
+        <w:spacing w:after="0"/>
+        <w:ind w:left="360"/>
+        <w:rPr>
+          <w:rFonts w:ascii="Arial" w:hAnsi="Arial" w:cs="Arial"/>
+        </w:rPr>
+      </w:pPr>
+      <w:r>
+        <w:rPr>
+          <w:rFonts w:ascii="Arial" w:hAnsi="Arial" w:cs="Arial"/>
+        </w:rPr>
+        <w:t>3. Removed CSA search box from Customer Search form</w:t>
+      </w:r>
+    </w:p>
+    <w:p>
+      <w:pPr>
+        <w:spacing w:after="0"/>
+        <w:ind w:left="360"/>
+        <w:rPr>
+          <w:rFonts w:ascii="Arial" w:hAnsi="Arial" w:cs="Arial"/>
+        </w:rPr>
+      </w:pPr>
+      <w:r>
+        <w:rPr>
+          <w:rFonts w:ascii="Arial" w:hAnsi="Arial" w:cs="Arial"/>
+        </w:rPr>
+        <w:t>4. Reformatted All Select queries for readability</w:t>
+      </w:r>
+    </w:p>
+    <w:p>
+      <w:pPr>
+        <w:spacing w:after="0"/>
+        <w:ind w:left="360"/>
+        <w:rPr>
+          <w:rFonts w:ascii="Arial" w:hAnsi="Arial" w:cs="Arial"/>
+        </w:rPr>
+      </w:pPr>
+      <w:r>
+        <w:rPr>
+          <w:rFonts w:ascii="Arial" w:hAnsi="Arial" w:cs="Arial"/>
+        </w:rPr>
+        <w:t xml:space="preserve">5. Fixed </w:t>
+      </w:r>
+      <w:r>
+        <w:rPr>
+          <w:rFonts w:ascii="Arial" w:hAnsi="Arial" w:cs="Arial"/>
+        </w:rPr>
+        <w:t>frmEquipmentNeedingService</w:t>
+      </w:r>
+      <w:r>
+        <w:rPr>
+          <w:rFonts w:ascii="Arial" w:hAnsi="Arial" w:cs="Arial"/>
+        </w:rPr>
+        <w:t xml:space="preserve"> – lstEquipment subform now functions in conjunction with lstServiceNeeded subform. Not certain as to the use of </w:t>
+      </w:r>
+      <w:r>
+        <w:rPr>
+          <w:rFonts w:ascii="Arial" w:hAnsi="Arial" w:cs="Arial"/>
+        </w:rPr>
+        <w:t>lstcustomers</w:t>
+      </w:r>
+      <w:r>
+        <w:rPr>
+          <w:rFonts w:ascii="Arial" w:hAnsi="Arial" w:cs="Arial"/>
+        </w:rPr>
+        <w:t xml:space="preserve"> yet. </w:t>
+      </w:r>
+    </w:p>
+    <w:p>
+      <w:pPr>
+        <w:spacing w:after="0"/>
+        <w:ind w:left="360"/>
+        <w:rPr>
+          <w:rFonts w:ascii="Arial" w:hAnsi="Arial" w:cs="Arial"/>
+        </w:rPr>
+      </w:pPr>
+    </w:p>
+    <w:p>
+      <w:pPr>
+        <w:spacing w:after="0"/>
+        <w:ind w:left="360" w:hanging="360"/>
+        <w:rPr>
+          <w:rFonts w:ascii="Arial" w:hAnsi="Arial" w:cs="Arial"/>
+        </w:rPr>
+      </w:pPr>
     </w:p>
     <w:sectPr>
       <w:pgSz w:w="12240" w:h="15840"/>
@@ -1091,7 +1085,7 @@
 </file>
 
 <file path=customXml/itemProps1.xml><?xml version="1.0" encoding="utf-8"?>
-<ds:datastoreItem xmlns:ds="http://schemas.openxmlformats.org/officeDocument/2006/customXml" ds:itemID="{320BC6DC-5760-4E78-A82C-923902759C04}">
+<ds:datastoreItem xmlns:ds="http://schemas.openxmlformats.org/officeDocument/2006/customXml" ds:itemID="{2DEE7C3B-F0A4-4686-8EE2-7F1DEAE565CD}">
   <ds:schemaRefs>
     <ds:schemaRef ds:uri="http://schemas.openxmlformats.org/officeDocument/2006/bibliography"/>
   </ds:schemaRefs>

</xml_diff>

<commit_message>
Version 1.06 - Not to shop yet
</commit_message>
<xml_diff>
--- a/Eichelberger Version Control.docx
+++ b/Eichelberger Version Control.docx
@@ -193,172 +193,248 @@
         <w:rPr>
           <w:rFonts w:ascii="Arial" w:hAnsi="Arial" w:cs="Arial"/>
         </w:rPr>
-        <w:t xml:space="preserve"> </w:t>
-      </w:r>
-      <w:r>
-        <w:rPr>
-          <w:rFonts w:ascii="Arial" w:hAnsi="Arial" w:cs="Arial"/>
-        </w:rPr>
-        <w:t xml:space="preserve"> - activated at shop – 07/18/17</w:t>
-      </w:r>
+        <w:t xml:space="preserve"> activated at shop – 07/18/17</w:t>
+      </w:r>
+    </w:p>
+    <w:p>
+      <w:pPr>
+        <w:spacing w:after="0"/>
+        <w:ind w:left="360"/>
+        <w:rPr>
+          <w:rFonts w:ascii="Arial" w:hAnsi="Arial" w:cs="Arial"/>
+        </w:rPr>
+      </w:pPr>
+      <w:r>
+        <w:rPr>
+          <w:rFonts w:ascii="Arial" w:hAnsi="Arial" w:cs="Arial"/>
+        </w:rPr>
+        <w:t xml:space="preserve">1. Changed mask on Phone inputs – </w:t>
+      </w:r>
+      <w:r>
+        <w:rPr>
+          <w:rFonts w:ascii="Arial" w:hAnsi="Arial" w:cs="Arial"/>
+        </w:rPr>
+        <w:t>frmCustomerNew</w:t>
+      </w:r>
+      <w:r>
+        <w:rPr>
+          <w:rFonts w:ascii="Arial" w:hAnsi="Arial" w:cs="Arial"/>
+        </w:rPr>
+        <w:t xml:space="preserve"> – after fixing phone data in data portion</w:t>
+      </w:r>
+    </w:p>
+    <w:p>
+      <w:pPr>
+        <w:spacing w:after="0"/>
+        <w:ind w:left="360"/>
+        <w:rPr>
+          <w:rFonts w:ascii="Arial" w:hAnsi="Arial" w:cs="Arial"/>
+        </w:rPr>
+      </w:pPr>
+      <w:r>
+        <w:rPr>
+          <w:rFonts w:ascii="Arial" w:hAnsi="Arial" w:cs="Arial"/>
+        </w:rPr>
+        <w:t xml:space="preserve">2. Changed </w:t>
+      </w:r>
+      <w:r>
+        <w:rPr>
+          <w:rFonts w:ascii="Arial" w:hAnsi="Arial" w:cs="Arial"/>
+        </w:rPr>
+        <w:t>frmCustomerNew</w:t>
+      </w:r>
+      <w:r>
+        <w:rPr>
+          <w:rFonts w:ascii="Arial" w:hAnsi="Arial" w:cs="Arial"/>
+        </w:rPr>
+        <w:t xml:space="preserve"> – </w:t>
+      </w:r>
+      <w:r>
+        <w:rPr>
+          <w:rFonts w:ascii="Arial" w:hAnsi="Arial" w:cs="Arial"/>
+        </w:rPr>
+        <w:t>on Open</w:t>
+      </w:r>
+      <w:r>
+        <w:rPr>
+          <w:rFonts w:ascii="Arial" w:hAnsi="Arial" w:cs="Arial"/>
+        </w:rPr>
+        <w:t xml:space="preserve"> – Equi</w:t>
+      </w:r>
+      <w:r>
+        <w:rPr>
+          <w:rFonts w:ascii="Arial" w:hAnsi="Arial" w:cs="Arial"/>
+        </w:rPr>
+        <w:t>p.</w:t>
+      </w:r>
+      <w:r>
+        <w:rPr>
+          <w:rFonts w:ascii="Arial" w:hAnsi="Arial" w:cs="Arial"/>
+        </w:rPr>
+        <w:t>MoveFirst – was Equipment seek – loops through the customer’s equipment looking for the Hide flag in any record</w:t>
+      </w:r>
+    </w:p>
+    <w:p>
+      <w:pPr>
+        <w:spacing w:after="0"/>
+        <w:ind w:left="360"/>
+        <w:rPr>
+          <w:rFonts w:ascii="Arial" w:hAnsi="Arial" w:cs="Arial"/>
+        </w:rPr>
+      </w:pPr>
+      <w:r>
+        <w:rPr>
+          <w:rFonts w:ascii="Arial" w:hAnsi="Arial" w:cs="Arial"/>
+        </w:rPr>
+        <w:t>3. Removed CSA search box from Customer Search form</w:t>
+      </w:r>
+    </w:p>
+    <w:p>
+      <w:pPr>
+        <w:spacing w:after="0"/>
+        <w:ind w:left="360"/>
+        <w:rPr>
+          <w:rFonts w:ascii="Arial" w:hAnsi="Arial" w:cs="Arial"/>
+        </w:rPr>
+      </w:pPr>
+      <w:r>
+        <w:rPr>
+          <w:rFonts w:ascii="Arial" w:hAnsi="Arial" w:cs="Arial"/>
+        </w:rPr>
+        <w:t>4. Reformatted All Select queries for readability</w:t>
+      </w:r>
+    </w:p>
+    <w:p>
+      <w:pPr>
+        <w:spacing w:after="0"/>
+        <w:ind w:left="360"/>
+        <w:rPr>
+          <w:rFonts w:ascii="Arial" w:hAnsi="Arial" w:cs="Arial"/>
+        </w:rPr>
+      </w:pPr>
+      <w:r>
+        <w:rPr>
+          <w:rFonts w:ascii="Arial" w:hAnsi="Arial" w:cs="Arial"/>
+        </w:rPr>
+        <w:t xml:space="preserve">5. Fixed </w:t>
+      </w:r>
+      <w:r>
+        <w:rPr>
+          <w:rFonts w:ascii="Arial" w:hAnsi="Arial" w:cs="Arial"/>
+        </w:rPr>
+        <w:t>frmEquipmentNeedingService</w:t>
+      </w:r>
+      <w:r>
+        <w:rPr>
+          <w:rFonts w:ascii="Arial" w:hAnsi="Arial" w:cs="Arial"/>
+        </w:rPr>
+        <w:t xml:space="preserve"> – lstEquipment subform now functions in conjunction with lstServiceNeeded subform. Not certain as to the use of </w:t>
+      </w:r>
+      <w:r>
+        <w:rPr>
+          <w:rFonts w:ascii="Arial" w:hAnsi="Arial" w:cs="Arial"/>
+        </w:rPr>
+        <w:t>lstcustomers</w:t>
+      </w:r>
+      <w:r>
+        <w:rPr>
+          <w:rFonts w:ascii="Arial" w:hAnsi="Arial" w:cs="Arial"/>
+        </w:rPr>
+        <w:t xml:space="preserve"> yet. </w:t>
+      </w:r>
+    </w:p>
+    <w:p>
+      <w:pPr>
+        <w:spacing w:after="0"/>
+        <w:rPr>
+          <w:rFonts w:ascii="Arial" w:hAnsi="Arial" w:cs="Arial"/>
+        </w:rPr>
+      </w:pPr>
+    </w:p>
+    <w:p>
+      <w:pPr>
+        <w:spacing w:after="0"/>
+        <w:rPr>
+          <w:rFonts w:ascii="Arial" w:hAnsi="Arial" w:cs="Arial"/>
+        </w:rPr>
+      </w:pPr>
+      <w:r>
+        <w:rPr>
+          <w:rFonts w:ascii="Arial" w:hAnsi="Arial" w:cs="Arial"/>
+        </w:rPr>
+        <w:t>1.06 – Coded at shop – 1.06 not sent yet – will send to shop on next upgrade</w:t>
+      </w:r>
+    </w:p>
+    <w:p>
+      <w:pPr>
+        <w:spacing w:after="0"/>
+        <w:ind w:left="360"/>
+        <w:rPr>
+          <w:rFonts w:ascii="Arial" w:hAnsi="Arial" w:cs="Arial"/>
+        </w:rPr>
+      </w:pPr>
+      <w:r>
+        <w:rPr>
+          <w:rFonts w:ascii="Arial" w:hAnsi="Arial" w:cs="Arial"/>
+        </w:rPr>
+        <w:tab/>
+        <w:t xml:space="preserve">1. </w:t>
+      </w:r>
+      <w:r>
+        <w:rPr>
+          <w:rFonts w:ascii="Arial" w:hAnsi="Arial" w:cs="Arial"/>
+        </w:rPr>
+        <w:t xml:space="preserve">Changed </w:t>
+      </w:r>
+      <w:r>
+        <w:rPr>
+          <w:rFonts w:ascii="Arial" w:hAnsi="Arial" w:cs="Arial"/>
+        </w:rPr>
+        <w:t>frmCustomerNew</w:t>
+      </w:r>
+      <w:r>
+        <w:rPr>
+          <w:rFonts w:ascii="Arial" w:hAnsi="Arial" w:cs="Arial"/>
+        </w:rPr>
+        <w:t xml:space="preserve"> – on Open – Equip.MoveFirst – </w:t>
+      </w:r>
+      <w:r>
+        <w:rPr>
+          <w:rFonts w:ascii="Arial" w:hAnsi="Arial" w:cs="Arial"/>
+        </w:rPr>
+        <w:t>reset to</w:t>
+      </w:r>
+      <w:r>
+        <w:rPr>
+          <w:rFonts w:ascii="Arial" w:hAnsi="Arial" w:cs="Arial"/>
+        </w:rPr>
+        <w:t xml:space="preserve"> Equipment seek – loops through the customer’s equipment looking for the Hide flag in any record</w:t>
+      </w:r>
+      <w:r>
+        <w:rPr>
+          <w:rFonts w:ascii="Arial" w:hAnsi="Arial" w:cs="Arial"/>
+        </w:rPr>
+        <w:t>. Added EOF marker for Equipment table search – was producing an error when a new customer was entered with one piece of equipment – subsequent search by that customer would produce Record Not Found Error because there was no EOF stop in code</w:t>
+      </w:r>
+    </w:p>
+    <w:p>
+      <w:pPr>
+        <w:spacing w:after="0"/>
+        <w:rPr>
+          <w:rFonts w:ascii="Arial" w:hAnsi="Arial" w:cs="Arial"/>
+        </w:rPr>
+      </w:pPr>
+    </w:p>
+    <w:p>
+      <w:pPr>
+        <w:spacing w:after="0"/>
+        <w:ind w:left="360"/>
+        <w:rPr>
+          <w:rFonts w:ascii="Arial" w:hAnsi="Arial" w:cs="Arial"/>
+        </w:rPr>
+      </w:pPr>
       <w:bookmarkStart w:id="0" w:name="_GoBack"/>
       <w:bookmarkEnd w:id="0"/>
-    </w:p>
-    <w:p>
-      <w:pPr>
-        <w:spacing w:after="0"/>
-        <w:ind w:left="360"/>
-        <w:rPr>
-          <w:rFonts w:ascii="Arial" w:hAnsi="Arial" w:cs="Arial"/>
-        </w:rPr>
-      </w:pPr>
-      <w:r>
-        <w:rPr>
-          <w:rFonts w:ascii="Arial" w:hAnsi="Arial" w:cs="Arial"/>
-        </w:rPr>
-        <w:t xml:space="preserve">1. Changed mask on Phone inputs – </w:t>
-      </w:r>
-      <w:r>
-        <w:rPr>
-          <w:rFonts w:ascii="Arial" w:hAnsi="Arial" w:cs="Arial"/>
-        </w:rPr>
-        <w:t>frmCustomerNew</w:t>
-      </w:r>
-      <w:r>
-        <w:rPr>
-          <w:rFonts w:ascii="Arial" w:hAnsi="Arial" w:cs="Arial"/>
-        </w:rPr>
-        <w:t xml:space="preserve"> – after fixing phone data in data portion</w:t>
-      </w:r>
-    </w:p>
-    <w:p>
-      <w:pPr>
-        <w:spacing w:after="0"/>
-        <w:ind w:left="360"/>
-        <w:rPr>
-          <w:rFonts w:ascii="Arial" w:hAnsi="Arial" w:cs="Arial"/>
-        </w:rPr>
-      </w:pPr>
-      <w:r>
-        <w:rPr>
-          <w:rFonts w:ascii="Arial" w:hAnsi="Arial" w:cs="Arial"/>
-        </w:rPr>
-        <w:t xml:space="preserve">2. Changed </w:t>
-      </w:r>
-      <w:r>
-        <w:rPr>
-          <w:rFonts w:ascii="Arial" w:hAnsi="Arial" w:cs="Arial"/>
-        </w:rPr>
-        <w:t>frmCustomerNew</w:t>
-      </w:r>
-      <w:r>
-        <w:rPr>
-          <w:rFonts w:ascii="Arial" w:hAnsi="Arial" w:cs="Arial"/>
-        </w:rPr>
-        <w:t xml:space="preserve"> – </w:t>
-      </w:r>
-      <w:r>
-        <w:rPr>
-          <w:rFonts w:ascii="Arial" w:hAnsi="Arial" w:cs="Arial"/>
-        </w:rPr>
-        <w:t>on Open</w:t>
-      </w:r>
-      <w:r>
-        <w:rPr>
-          <w:rFonts w:ascii="Arial" w:hAnsi="Arial" w:cs="Arial"/>
-        </w:rPr>
-        <w:t xml:space="preserve"> – Equi</w:t>
-      </w:r>
-      <w:r>
-        <w:rPr>
-          <w:rFonts w:ascii="Arial" w:hAnsi="Arial" w:cs="Arial"/>
-        </w:rPr>
-        <w:t>p.</w:t>
-      </w:r>
-      <w:r>
-        <w:rPr>
-          <w:rFonts w:ascii="Arial" w:hAnsi="Arial" w:cs="Arial"/>
-        </w:rPr>
-        <w:t>MoveFirst – was Equipment seek – loops through the customer’s equipment looking for the Hide flag in any record</w:t>
-      </w:r>
-    </w:p>
-    <w:p>
-      <w:pPr>
-        <w:spacing w:after="0"/>
-        <w:ind w:left="360"/>
-        <w:rPr>
-          <w:rFonts w:ascii="Arial" w:hAnsi="Arial" w:cs="Arial"/>
-        </w:rPr>
-      </w:pPr>
-      <w:r>
-        <w:rPr>
-          <w:rFonts w:ascii="Arial" w:hAnsi="Arial" w:cs="Arial"/>
-        </w:rPr>
-        <w:t>3. Removed CSA search box from Customer Search form</w:t>
-      </w:r>
-    </w:p>
-    <w:p>
-      <w:pPr>
-        <w:spacing w:after="0"/>
-        <w:ind w:left="360"/>
-        <w:rPr>
-          <w:rFonts w:ascii="Arial" w:hAnsi="Arial" w:cs="Arial"/>
-        </w:rPr>
-      </w:pPr>
-      <w:r>
-        <w:rPr>
-          <w:rFonts w:ascii="Arial" w:hAnsi="Arial" w:cs="Arial"/>
-        </w:rPr>
-        <w:t>4. Reformatted All Select queries for readability</w:t>
-      </w:r>
-    </w:p>
-    <w:p>
-      <w:pPr>
-        <w:spacing w:after="0"/>
-        <w:ind w:left="360"/>
-        <w:rPr>
-          <w:rFonts w:ascii="Arial" w:hAnsi="Arial" w:cs="Arial"/>
-        </w:rPr>
-      </w:pPr>
-      <w:r>
-        <w:rPr>
-          <w:rFonts w:ascii="Arial" w:hAnsi="Arial" w:cs="Arial"/>
-        </w:rPr>
-        <w:t xml:space="preserve">5. Fixed </w:t>
-      </w:r>
-      <w:r>
-        <w:rPr>
-          <w:rFonts w:ascii="Arial" w:hAnsi="Arial" w:cs="Arial"/>
-        </w:rPr>
-        <w:t>frmEquipmentNeedingService</w:t>
-      </w:r>
-      <w:r>
-        <w:rPr>
-          <w:rFonts w:ascii="Arial" w:hAnsi="Arial" w:cs="Arial"/>
-        </w:rPr>
-        <w:t xml:space="preserve"> – lstEquipment subform now functions in conjunction with lstServiceNeeded subform. Not certain as to the use of </w:t>
-      </w:r>
-      <w:r>
-        <w:rPr>
-          <w:rFonts w:ascii="Arial" w:hAnsi="Arial" w:cs="Arial"/>
-        </w:rPr>
-        <w:t>lstcustomers</w:t>
-      </w:r>
-      <w:r>
-        <w:rPr>
-          <w:rFonts w:ascii="Arial" w:hAnsi="Arial" w:cs="Arial"/>
-        </w:rPr>
-        <w:t xml:space="preserve"> yet. </w:t>
-      </w:r>
-    </w:p>
-    <w:p>
-      <w:pPr>
-        <w:spacing w:after="0"/>
-        <w:ind w:left="360"/>
-        <w:rPr>
-          <w:rFonts w:ascii="Arial" w:hAnsi="Arial" w:cs="Arial"/>
-        </w:rPr>
-      </w:pPr>
     </w:p>
     <w:p>
       <w:pPr>
@@ -1085,7 +1161,7 @@
 </file>
 
 <file path=customXml/itemProps1.xml><?xml version="1.0" encoding="utf-8"?>
-<ds:datastoreItem xmlns:ds="http://schemas.openxmlformats.org/officeDocument/2006/customXml" ds:itemID="{2DEE7C3B-F0A4-4686-8EE2-7F1DEAE565CD}">
+<ds:datastoreItem xmlns:ds="http://schemas.openxmlformats.org/officeDocument/2006/customXml" ds:itemID="{262221EA-46FE-4FFB-991D-0AD48FDBF1D4}">
   <ds:schemaRefs>
     <ds:schemaRef ds:uri="http://schemas.openxmlformats.org/officeDocument/2006/bibliography"/>
   </ds:schemaRefs>

</xml_diff>